<commit_message>
Updates to test table improved spelling grammar etc. 678 still missing, 10 needs pass criteria and 11 only has 1 entry.
</commit_message>
<xml_diff>
--- a/G12/docs/Test Specification/Test Table FR (Missing 678).docx
+++ b/G12/docs/Test Specification/Test Table FR (Missing 678).docx
@@ -1,6 +1,6 @@
 
 <file path=word/document.xml><?xml version="1.0" encoding="utf-8"?>
-<w:document xmlns:wpc="http://schemas.microsoft.com/office/word/2010/wordprocessingCanvas" xmlns:mo="http://schemas.microsoft.com/office/mac/office/2008/main" xmlns:mc="http://schemas.openxmlformats.org/markup-compatibility/2006" xmlns:mv="urn:schemas-microsoft-com:mac:vml" xmlns:o="urn:schemas-microsoft-com:office:office" xmlns:r="http://schemas.openxmlformats.org/officeDocument/2006/relationships" xmlns:m="http://schemas.openxmlformats.org/officeDocument/2006/math" xmlns:v="urn:schemas-microsoft-com:vml" xmlns:wp14="http://schemas.microsoft.com/office/word/2010/wordprocessingDrawing" xmlns:wp="http://schemas.openxmlformats.org/drawingml/2006/wordprocessingDrawing" xmlns:w10="urn:schemas-microsoft-com:office:word" xmlns:w="http://schemas.openxmlformats.org/wordprocessingml/2006/main" xmlns:w14="http://schemas.microsoft.com/office/word/2010/wordml" xmlns:wpg="http://schemas.microsoft.com/office/word/2010/wordprocessingGroup" xmlns:wpi="http://schemas.microsoft.com/office/word/2010/wordprocessingInk" xmlns:wne="http://schemas.microsoft.com/office/word/2006/wordml" xmlns:wps="http://schemas.microsoft.com/office/word/2010/wordprocessingShape" mc:Ignorable="w14 wp14">
+<w:document xmlns:wpc="http://schemas.microsoft.com/office/word/2010/wordprocessingCanvas" xmlns:mc="http://schemas.openxmlformats.org/markup-compatibility/2006" xmlns:o="urn:schemas-microsoft-com:office:office" xmlns:r="http://schemas.openxmlformats.org/officeDocument/2006/relationships" xmlns:m="http://schemas.openxmlformats.org/officeDocument/2006/math" xmlns:v="urn:schemas-microsoft-com:vml" xmlns:wp14="http://schemas.microsoft.com/office/word/2010/wordprocessingDrawing" xmlns:wp="http://schemas.openxmlformats.org/drawingml/2006/wordprocessingDrawing" xmlns:w10="urn:schemas-microsoft-com:office:word" xmlns:w="http://schemas.openxmlformats.org/wordprocessingml/2006/main" xmlns:w14="http://schemas.microsoft.com/office/word/2010/wordml" xmlns:wpg="http://schemas.microsoft.com/office/word/2010/wordprocessingGroup" xmlns:wpi="http://schemas.microsoft.com/office/word/2010/wordprocessingInk" xmlns:wne="http://schemas.microsoft.com/office/word/2006/wordml" xmlns:wps="http://schemas.microsoft.com/office/word/2010/wordprocessingShape" mc:Ignorable="w14 wp14">
   <w:body>
     <w:tbl>
       <w:tblPr>
@@ -140,19 +140,46 @@
               </w:rPr>
               <w:t>Valid data for the registration form, email, user, and password</w:t>
             </w:r>
-          </w:p>
-        </w:tc>
-        <w:tc>
-          <w:tcPr>
-            <w:tcW w:w="814" w:type="pct"/>
-            <w:vAlign w:val="center"/>
-          </w:tcPr>
-          <w:p>
-            <w:r>
-              <w:rPr>
-                <w:rFonts w:ascii="Times New Roman" w:hAnsi="Times New Roman" w:cs="Times New Roman"/>
-              </w:rPr>
-              <w:t>User should be redirected to the main page, and the new user should be created in the db.</w:t>
+            <w:r>
+              <w:rPr>
+                <w:rFonts w:ascii="Times New Roman" w:hAnsi="Times New Roman" w:cs="Times New Roman"/>
+              </w:rPr>
+              <w:t xml:space="preserve">, such as; </w:t>
+            </w:r>
+            <w:hyperlink r:id="rId5" w:history="1">
+              <w:r>
+                <w:rPr>
+                  <w:rStyle w:val="Hyperlink"/>
+                  <w:rFonts w:ascii="Times New Roman" w:hAnsi="Times New Roman" w:cs="Times New Roman"/>
+                </w:rPr>
+                <w:t>jau1@aber.ac.uk</w:t>
+              </w:r>
+            </w:hyperlink>
+            <w:r>
+              <w:rPr>
+                <w:rFonts w:ascii="Times New Roman" w:hAnsi="Times New Roman" w:cs="Times New Roman"/>
+              </w:rPr>
+              <w:t>, James and Pass1</w:t>
+            </w:r>
+          </w:p>
+        </w:tc>
+        <w:tc>
+          <w:tcPr>
+            <w:tcW w:w="814" w:type="pct"/>
+            <w:vAlign w:val="center"/>
+          </w:tcPr>
+          <w:p>
+            <w:r>
+              <w:rPr>
+                <w:rFonts w:ascii="Times New Roman" w:hAnsi="Times New Roman" w:cs="Times New Roman"/>
+              </w:rPr>
+              <w:t xml:space="preserve">User should be redirected to the main page, and the new user should be created </w:t>
+            </w:r>
+            <w:r>
+              <w:rPr>
+                <w:rFonts w:ascii="Times New Roman" w:hAnsi="Times New Roman" w:cs="Times New Roman"/>
+              </w:rPr>
+              <w:t>in the database.</w:t>
             </w:r>
           </w:p>
         </w:tc>
@@ -167,6 +194,12 @@
                 <w:rFonts w:ascii="Times New Roman" w:hAnsi="Times New Roman" w:cs="Times New Roman"/>
               </w:rPr>
               <w:t>New user is created in DB, and user is redirected to main page.</w:t>
+            </w:r>
+            <w:r>
+              <w:rPr>
+                <w:rFonts w:ascii="Times New Roman" w:hAnsi="Times New Roman" w:cs="Times New Roman"/>
+              </w:rPr>
+              <w:t xml:space="preserve"> The information in the database is the same as that entered in the form</w:t>
             </w:r>
           </w:p>
         </w:tc>
@@ -206,16 +239,14 @@
               <w:rPr>
                 <w:rFonts w:ascii="Times New Roman" w:hAnsi="Times New Roman" w:cs="Times New Roman"/>
               </w:rPr>
-              <w:t xml:space="preserve">If the password given in the confirmation is different </w:t>
-            </w:r>
-            <w:proofErr w:type="spellStart"/>
-            <w:r>
-              <w:rPr>
-                <w:rFonts w:ascii="Times New Roman" w:hAnsi="Times New Roman" w:cs="Times New Roman"/>
-              </w:rPr>
-              <w:t>dont</w:t>
-            </w:r>
-            <w:proofErr w:type="spellEnd"/>
+              <w:t>If the password given in th</w:t>
+            </w:r>
+            <w:r>
+              <w:rPr>
+                <w:rFonts w:ascii="Times New Roman" w:hAnsi="Times New Roman" w:cs="Times New Roman"/>
+              </w:rPr>
+              <w:t>e confirmation is different do not</w:t>
+            </w:r>
             <w:r>
               <w:rPr>
                 <w:rFonts w:ascii="Times New Roman" w:hAnsi="Times New Roman" w:cs="Times New Roman"/>
@@ -248,7 +279,25 @@
               <w:rPr>
                 <w:rFonts w:ascii="Times New Roman" w:hAnsi="Times New Roman" w:cs="Times New Roman"/>
               </w:rPr>
-              <w:t xml:space="preserve">The uses should be shown an error saying that the two </w:t>
+              <w:t>The use</w:t>
+            </w:r>
+            <w:r>
+              <w:rPr>
+                <w:rFonts w:ascii="Times New Roman" w:hAnsi="Times New Roman" w:cs="Times New Roman"/>
+              </w:rPr>
+              <w:t>r</w:t>
+            </w:r>
+            <w:r>
+              <w:rPr>
+                <w:rFonts w:ascii="Times New Roman" w:hAnsi="Times New Roman" w:cs="Times New Roman"/>
+              </w:rPr>
+              <w:t xml:space="preserve"> should be shown an error say</w:t>
+            </w:r>
+            <w:r>
+              <w:rPr>
+                <w:rFonts w:ascii="Times New Roman" w:hAnsi="Times New Roman" w:cs="Times New Roman"/>
+              </w:rPr>
+              <w:t xml:space="preserve">ing that the two </w:t>
             </w:r>
             <w:proofErr w:type="gramStart"/>
             <w:r>
@@ -262,7 +311,13 @@
               <w:rPr>
                 <w:rFonts w:ascii="Times New Roman" w:hAnsi="Times New Roman" w:cs="Times New Roman"/>
               </w:rPr>
-              <w:t xml:space="preserve"> aren't the same.</w:t>
+              <w:t xml:space="preserve"> are not</w:t>
+            </w:r>
+            <w:r>
+              <w:rPr>
+                <w:rFonts w:ascii="Times New Roman" w:hAnsi="Times New Roman" w:cs="Times New Roman"/>
+              </w:rPr>
+              <w:t xml:space="preserve"> the same.</w:t>
             </w:r>
           </w:p>
         </w:tc>
@@ -276,7 +331,19 @@
               <w:rPr>
                 <w:rFonts w:ascii="Times New Roman" w:hAnsi="Times New Roman" w:cs="Times New Roman"/>
               </w:rPr>
-              <w:t>The user is shown an error and no new user is created in DB.</w:t>
+              <w:t xml:space="preserve">The user is shown an error and no new user is created in </w:t>
+            </w:r>
+            <w:r>
+              <w:rPr>
+                <w:rFonts w:ascii="Times New Roman" w:hAnsi="Times New Roman" w:cs="Times New Roman"/>
+              </w:rPr>
+              <w:t xml:space="preserve">the </w:t>
+            </w:r>
+            <w:r>
+              <w:rPr>
+                <w:rFonts w:ascii="Times New Roman" w:hAnsi="Times New Roman" w:cs="Times New Roman"/>
+              </w:rPr>
+              <w:t>DB.</w:t>
             </w:r>
           </w:p>
         </w:tc>
@@ -332,19 +399,52 @@
               </w:rPr>
               <w:t>A valid user and password, but the email should be registered before.</w:t>
             </w:r>
-          </w:p>
-        </w:tc>
-        <w:tc>
-          <w:tcPr>
-            <w:tcW w:w="814" w:type="pct"/>
-            <w:vAlign w:val="center"/>
-          </w:tcPr>
-          <w:p>
-            <w:r>
-              <w:rPr>
-                <w:rFonts w:ascii="Times New Roman" w:hAnsi="Times New Roman" w:cs="Times New Roman"/>
-              </w:rPr>
-              <w:t>The user should be shown an error saying that email is in use, and link to forgot password.</w:t>
+            <w:r>
+              <w:rPr>
+                <w:rFonts w:ascii="Times New Roman" w:hAnsi="Times New Roman" w:cs="Times New Roman"/>
+              </w:rPr>
+              <w:t xml:space="preserve"> Such as reusing the email </w:t>
+            </w:r>
+            <w:hyperlink r:id="rId6" w:history="1">
+              <w:r>
+                <w:rPr>
+                  <w:rStyle w:val="Hyperlink"/>
+                  <w:rFonts w:ascii="Times New Roman" w:hAnsi="Times New Roman" w:cs="Times New Roman"/>
+                </w:rPr>
+                <w:t>jau1@aber.ac.uk</w:t>
+              </w:r>
+            </w:hyperlink>
+            <w:r>
+              <w:rPr>
+                <w:rFonts w:ascii="Times New Roman" w:hAnsi="Times New Roman" w:cs="Times New Roman"/>
+              </w:rPr>
+              <w:t xml:space="preserve"> form test [test ref here]</w:t>
+            </w:r>
+          </w:p>
+        </w:tc>
+        <w:tc>
+          <w:tcPr>
+            <w:tcW w:w="814" w:type="pct"/>
+            <w:vAlign w:val="center"/>
+          </w:tcPr>
+          <w:p>
+            <w:r>
+              <w:rPr>
+                <w:rFonts w:ascii="Times New Roman" w:hAnsi="Times New Roman" w:cs="Times New Roman"/>
+              </w:rPr>
+              <w:t xml:space="preserve">The user should be shown an error saying that email is in use, and link to </w:t>
+            </w:r>
+            <w:r>
+              <w:rPr>
+                <w:rFonts w:ascii="Times New Roman" w:hAnsi="Times New Roman" w:cs="Times New Roman"/>
+              </w:rPr>
+              <w:t>recover a password</w:t>
+            </w:r>
+            <w:r>
+              <w:rPr>
+                <w:rFonts w:ascii="Times New Roman" w:hAnsi="Times New Roman" w:cs="Times New Roman"/>
+              </w:rPr>
+              <w:t>.</w:t>
             </w:r>
           </w:p>
         </w:tc>
@@ -426,7 +526,33 @@
               <w:rPr>
                 <w:rFonts w:ascii="Times New Roman" w:hAnsi="Times New Roman" w:cs="Times New Roman"/>
               </w:rPr>
-              <w:t>User should get a session and be redirected to main page.</w:t>
+              <w:t>User should get a se</w:t>
+            </w:r>
+            <w:r>
+              <w:rPr>
+                <w:rFonts w:ascii="Times New Roman" w:hAnsi="Times New Roman" w:cs="Times New Roman"/>
+              </w:rPr>
+              <w:t xml:space="preserve">ssion and be redirected to </w:t>
+            </w:r>
+            <w:proofErr w:type="spellStart"/>
+            <w:r>
+              <w:rPr>
+                <w:rFonts w:ascii="Times New Roman" w:hAnsi="Times New Roman" w:cs="Times New Roman"/>
+              </w:rPr>
+              <w:t>main</w:t>
+            </w:r>
+            <w:r>
+              <w:rPr>
+                <w:rFonts w:ascii="Times New Roman" w:hAnsi="Times New Roman" w:cs="Times New Roman"/>
+              </w:rPr>
+              <w:t>page</w:t>
+            </w:r>
+            <w:proofErr w:type="spellEnd"/>
+            <w:r>
+              <w:rPr>
+                <w:rFonts w:ascii="Times New Roman" w:hAnsi="Times New Roman" w:cs="Times New Roman"/>
+              </w:rPr>
+              <w:t>.</w:t>
             </w:r>
           </w:p>
         </w:tc>
@@ -455,6 +581,12 @@
                 <w:rFonts w:ascii="Times New Roman" w:hAnsi="Times New Roman" w:cs="Times New Roman"/>
               </w:rPr>
               <w:t>.</w:t>
+            </w:r>
+            <w:r>
+              <w:rPr>
+                <w:rFonts w:ascii="Times New Roman" w:hAnsi="Times New Roman" w:cs="Times New Roman"/>
+              </w:rPr>
+              <w:t xml:space="preserve"> </w:t>
             </w:r>
           </w:p>
         </w:tc>
@@ -522,7 +654,31 @@
               <w:rPr>
                 <w:rFonts w:ascii="Times New Roman" w:hAnsi="Times New Roman" w:cs="Times New Roman"/>
               </w:rPr>
-              <w:t>The user should see an error saying that his login information is not correct.</w:t>
+              <w:t>The user should see an error saying t</w:t>
+            </w:r>
+            <w:r>
+              <w:rPr>
+                <w:rFonts w:ascii="Times New Roman" w:hAnsi="Times New Roman" w:cs="Times New Roman"/>
+              </w:rPr>
+              <w:t>hat his login information is</w:t>
+            </w:r>
+            <w:r>
+              <w:rPr>
+                <w:rFonts w:ascii="Times New Roman" w:hAnsi="Times New Roman" w:cs="Times New Roman"/>
+              </w:rPr>
+              <w:t xml:space="preserve"> </w:t>
+            </w:r>
+            <w:r>
+              <w:rPr>
+                <w:rFonts w:ascii="Times New Roman" w:hAnsi="Times New Roman" w:cs="Times New Roman"/>
+              </w:rPr>
+              <w:t>in</w:t>
+            </w:r>
+            <w:r>
+              <w:rPr>
+                <w:rFonts w:ascii="Times New Roman" w:hAnsi="Times New Roman" w:cs="Times New Roman"/>
+              </w:rPr>
+              <w:t>correct.</w:t>
             </w:r>
           </w:p>
         </w:tc>
@@ -604,7 +760,19 @@
               <w:rPr>
                 <w:rFonts w:ascii="Times New Roman" w:hAnsi="Times New Roman" w:cs="Times New Roman"/>
               </w:rPr>
-              <w:t>User should be redirected to the main page, and the new user should be created in the db.</w:t>
+              <w:t>User should be redirected to the main page, and the new</w:t>
+            </w:r>
+            <w:r>
+              <w:rPr>
+                <w:rFonts w:ascii="Times New Roman" w:hAnsi="Times New Roman" w:cs="Times New Roman"/>
+              </w:rPr>
+              <w:t xml:space="preserve"> user should be created in the DB</w:t>
+            </w:r>
+            <w:r>
+              <w:rPr>
+                <w:rFonts w:ascii="Times New Roman" w:hAnsi="Times New Roman" w:cs="Times New Roman"/>
+              </w:rPr>
+              <w:t>.</w:t>
             </w:r>
           </w:p>
         </w:tc>
@@ -649,7 +817,10 @@
           </w:tcPr>
           <w:p>
             <w:r>
-              <w:t>User should see list of there friends upon log in.</w:t>
+              <w:t>User should see list of their friends upon log</w:t>
+            </w:r>
+            <w:r>
+              <w:t>in.</w:t>
             </w:r>
           </w:p>
         </w:tc>
@@ -680,6 +851,9 @@
             <w:r>
               <w:t>1234pass as the password.</w:t>
             </w:r>
+            <w:r>
+              <w:t xml:space="preserve"> Also accounts for the friends are entered into the DB.</w:t>
+            </w:r>
           </w:p>
         </w:tc>
         <w:tc>
@@ -709,6 +883,9 @@
             <w:r>
               <w:t>Paul</w:t>
             </w:r>
+            <w:r>
+              <w:t>.</w:t>
+            </w:r>
           </w:p>
         </w:tc>
         <w:tc>
@@ -718,6 +895,9 @@
           <w:p>
             <w:r>
               <w:t>Shows List of friends</w:t>
+            </w:r>
+            <w:r>
+              <w:t>.</w:t>
             </w:r>
           </w:p>
         </w:tc>
@@ -770,11 +950,26 @@
           </w:tcPr>
           <w:p>
             <w:r>
-              <w:t>Enter email:</w:t>
-            </w:r>
+              <w:t>Enter email</w:t>
+            </w:r>
+            <w:proofErr w:type="gramStart"/>
+            <w:r>
+              <w:t>:</w:t>
+            </w:r>
+            <w:proofErr w:type="gramEnd"/>
             <w:r>
               <w:br/>
-              <w:t>yap@aber.ac.uk</w:t>
+            </w:r>
+            <w:hyperlink r:id="rId7" w:history="1">
+              <w:r>
+                <w:rPr>
+                  <w:rStyle w:val="Hyperlink"/>
+                </w:rPr>
+                <w:t>yap@aber.ac.uk</w:t>
+              </w:r>
+            </w:hyperlink>
+            <w:r>
+              <w:t>, where there is a an account registered for this email.</w:t>
             </w:r>
           </w:p>
         </w:tc>
@@ -828,7 +1023,18 @@
           </w:tcPr>
           <w:p>
             <w:r>
-              <w:t>Check that user had entered a “real” email address.</w:t>
+              <w:t>Che</w:t>
+            </w:r>
+            <w:r>
+              <w:t xml:space="preserve">ck that user had entered a </w:t>
+            </w:r>
+            <w:proofErr w:type="spellStart"/>
+            <w:r>
+              <w:t>vald</w:t>
+            </w:r>
+            <w:proofErr w:type="spellEnd"/>
+            <w:r>
+              <w:t xml:space="preserve"> email address.</w:t>
             </w:r>
           </w:p>
         </w:tc>
@@ -855,6 +1061,9 @@
               <w:t>dg.cffriu</w:t>
             </w:r>
             <w:proofErr w:type="spellEnd"/>
+            <w:r>
+              <w:t>.</w:t>
+            </w:r>
           </w:p>
         </w:tc>
         <w:tc>
@@ -930,6 +1139,9 @@
             <w:r>
               <w:t>llion@me.com</w:t>
             </w:r>
+            <w:r>
+              <w:t>.</w:t>
+            </w:r>
           </w:p>
         </w:tc>
         <w:tc>
@@ -979,7 +1191,13 @@
           </w:tcPr>
           <w:p>
             <w:r>
-              <w:t>Check that new window will appear when user hovers mouse over the monster list.</w:t>
+              <w:t xml:space="preserve">Check that new window will appear when user hovers mouse over </w:t>
+            </w:r>
+            <w:r>
+              <w:t xml:space="preserve">monsters in </w:t>
+            </w:r>
+            <w:r>
+              <w:t>the monster list.</w:t>
             </w:r>
           </w:p>
         </w:tc>
@@ -999,7 +1217,13 @@
           </w:tcPr>
           <w:p>
             <w:r>
-              <w:t>Small window with all monster attributes appears.</w:t>
+              <w:t xml:space="preserve">Small window with all </w:t>
+            </w:r>
+            <w:r>
+              <w:t xml:space="preserve">the monster’s </w:t>
+            </w:r>
+            <w:r>
+              <w:t>attributes appears.</w:t>
             </w:r>
           </w:p>
         </w:tc>
@@ -1040,7 +1264,17 @@
           </w:tcPr>
           <w:p>
             <w:r>
-              <w:t>When user creates new account, it receives random monster and small amount of money.</w:t>
+              <w:t xml:space="preserve">When user creates new account, it receives </w:t>
+            </w:r>
+            <w:r>
+              <w:t xml:space="preserve">a </w:t>
+            </w:r>
+            <w:r>
+              <w:t xml:space="preserve">random monster and small </w:t>
+            </w:r>
+            <w:r>
+              <w:lastRenderedPageBreak/>
+              <w:t>amount of money.</w:t>
             </w:r>
           </w:p>
         </w:tc>
@@ -1050,6 +1284,7 @@
           </w:tcPr>
           <w:p>
             <w:r>
+              <w:lastRenderedPageBreak/>
               <w:t>User creates new account.</w:t>
             </w:r>
           </w:p>
@@ -1123,6 +1358,9 @@
             <w:r>
               <w:t>After x time it is possible that monster is ill or injured.</w:t>
             </w:r>
+            <w:r>
+              <w:t xml:space="preserve"> This will be reflected in the monsters attributes.</w:t>
+            </w:r>
           </w:p>
         </w:tc>
         <w:tc>
@@ -1131,7 +1369,10 @@
           </w:tcPr>
           <w:p>
             <w:r>
-              <w:t>Monster is ill or injured.</w:t>
+              <w:t>Monster</w:t>
+            </w:r>
+            <w:r>
+              <w:t xml:space="preserve"> being ill is added to the attributes and shown to a user.</w:t>
             </w:r>
           </w:p>
         </w:tc>
@@ -1192,7 +1433,10 @@
           </w:tcPr>
           <w:p>
             <w:r>
-              <w:t>Monster is older.</w:t>
+              <w:t xml:space="preserve">Monster is older and the age attributes is increased </w:t>
+            </w:r>
+            <w:r>
+              <w:t>and shown in the attributes box.</w:t>
             </w:r>
           </w:p>
         </w:tc>
@@ -1253,7 +1497,7 @@
           </w:tcPr>
           <w:p>
             <w:r>
-              <w:t>Monster die.</w:t>
+              <w:t>Monster dies and is removed from the list, an update message is sent to the user.</w:t>
             </w:r>
           </w:p>
         </w:tc>
@@ -1314,7 +1558,15 @@
           </w:tcPr>
           <w:p>
             <w:r>
-              <w:t>Monster gets better.</w:t>
+              <w:t xml:space="preserve">Monster gets </w:t>
+            </w:r>
+            <w:proofErr w:type="gramStart"/>
+            <w:r>
+              <w:t>better,</w:t>
+            </w:r>
+            <w:proofErr w:type="gramEnd"/>
+            <w:r>
+              <w:t xml:space="preserve"> illness is no-longer displayed as part of its attributes.</w:t>
             </w:r>
           </w:p>
         </w:tc>
@@ -1367,6 +1619,9 @@
             <w:r>
               <w:t>Some data about the battle should be given out</w:t>
             </w:r>
+            <w:r>
+              <w:t>.</w:t>
+            </w:r>
           </w:p>
         </w:tc>
         <w:tc>
@@ -1406,13 +1661,14 @@
           </w:tcPr>
           <w:p>
             <w:r>
-              <w:t>To test whether the system accurately assigns the monetary value to monsters and that this i</w:t>
-            </w:r>
-            <w:r>
-              <w:t xml:space="preserve">s distributed correctly after </w:t>
-            </w:r>
-            <w:r>
-              <w:t>battle</w:t>
+              <w:t xml:space="preserve">To test whether the system accurately assigns the </w:t>
+            </w:r>
+            <w:r>
+              <w:lastRenderedPageBreak/>
+              <w:t>monetary value to monsters and that this is distributed correctly after battle</w:t>
+            </w:r>
+            <w:r>
+              <w:t>.</w:t>
             </w:r>
           </w:p>
         </w:tc>
@@ -1422,7 +1678,17 @@
           </w:tcPr>
           <w:p>
             <w:r>
-              <w:t>Getting to monsters of known value to fight</w:t>
+              <w:lastRenderedPageBreak/>
+              <w:t>Getting t</w:t>
+            </w:r>
+            <w:r>
+              <w:t>w</w:t>
+            </w:r>
+            <w:r>
+              <w:t>o monsters of known value to fight</w:t>
+            </w:r>
+            <w:r>
+              <w:t>.</w:t>
             </w:r>
           </w:p>
         </w:tc>
@@ -1434,6 +1700,9 @@
             <w:r>
               <w:t>The distribution of money to the winning player</w:t>
             </w:r>
+            <w:r>
+              <w:t>.</w:t>
+            </w:r>
           </w:p>
         </w:tc>
         <w:tc>
@@ -1442,7 +1711,18 @@
           </w:tcPr>
           <w:p>
             <w:r>
-              <w:t>The correct amount of money is added to the winners total</w:t>
+              <w:t xml:space="preserve">The correct amount of money is added to the </w:t>
+            </w:r>
+            <w:proofErr w:type="gramStart"/>
+            <w:r>
+              <w:t>winners</w:t>
+            </w:r>
+            <w:proofErr w:type="gramEnd"/>
+            <w:r>
+              <w:t xml:space="preserve"> total</w:t>
+            </w:r>
+            <w:r>
+              <w:t>.</w:t>
             </w:r>
           </w:p>
         </w:tc>
@@ -1475,6 +1755,9 @@
             <w:r>
               <w:t>To test whether a user can send battle requests</w:t>
             </w:r>
+            <w:r>
+              <w:t>.</w:t>
+            </w:r>
           </w:p>
         </w:tc>
         <w:tc>
@@ -1485,6 +1768,9 @@
             <w:r>
               <w:t>Clicking on another player and choosing to send them a request</w:t>
             </w:r>
+            <w:r>
+              <w:t>.</w:t>
+            </w:r>
           </w:p>
         </w:tc>
         <w:tc>
@@ -1495,6 +1781,9 @@
             <w:r>
               <w:t>The request received by the other player</w:t>
             </w:r>
+            <w:r>
+              <w:t>.</w:t>
+            </w:r>
           </w:p>
         </w:tc>
         <w:tc>
@@ -1503,7 +1792,13 @@
           </w:tcPr>
           <w:p>
             <w:r>
-              <w:t xml:space="preserve">The second player receives the notification and correct data about being challenged </w:t>
+              <w:t>The second player receives the notification and correct data about being challenged</w:t>
+            </w:r>
+            <w:r>
+              <w:t>.</w:t>
+            </w:r>
+            <w:r>
+              <w:t xml:space="preserve"> </w:t>
             </w:r>
           </w:p>
         </w:tc>
@@ -1536,6 +1831,9 @@
             <w:r>
               <w:t>To test that our ‘battle algorithm’ is working and produces the expected results</w:t>
             </w:r>
+            <w:r>
+              <w:t>.</w:t>
+            </w:r>
           </w:p>
         </w:tc>
         <w:tc>
@@ -1546,6 +1844,9 @@
             <w:r>
               <w:t>Conducting multiple battles with known attributes, so that the likely outcome is known</w:t>
             </w:r>
+            <w:r>
+              <w:t>.</w:t>
+            </w:r>
           </w:p>
         </w:tc>
         <w:tc>
@@ -1556,6 +1857,9 @@
             <w:r>
               <w:t>The battle logs</w:t>
             </w:r>
+            <w:r>
+              <w:t>.</w:t>
+            </w:r>
           </w:p>
         </w:tc>
         <w:tc>
@@ -1565,6 +1869,9 @@
           <w:p>
             <w:r>
               <w:t>That although there is an element of chance involved the algorithm is carried out</w:t>
+            </w:r>
+            <w:r>
+              <w:t>.</w:t>
             </w:r>
           </w:p>
         </w:tc>
@@ -1597,6 +1904,9 @@
             <w:r>
               <w:t>To test whether an element of chance is included in the algorithm</w:t>
             </w:r>
+            <w:r>
+              <w:t>.</w:t>
+            </w:r>
           </w:p>
         </w:tc>
         <w:tc>
@@ -1607,6 +1917,9 @@
             <w:r>
               <w:t>Conducting many battles with monsters of known attributes</w:t>
             </w:r>
+            <w:r>
+              <w:t>.</w:t>
+            </w:r>
           </w:p>
         </w:tc>
         <w:tc>
@@ -1617,6 +1930,9 @@
             <w:r>
               <w:t>The battle logs</w:t>
             </w:r>
+            <w:r>
+              <w:t>.</w:t>
+            </w:r>
           </w:p>
         </w:tc>
         <w:tc>
@@ -1626,6 +1942,9 @@
           <w:p>
             <w:r>
               <w:t>That in one of the battles a monster with lower attributes that should have lost does in fact win</w:t>
+            </w:r>
+            <w:r>
+              <w:t>.</w:t>
             </w:r>
           </w:p>
         </w:tc>
@@ -1667,6 +1986,12 @@
               </w:rPr>
               <w:t>User enters an email not registered on any servers an error should be shown</w:t>
             </w:r>
+            <w:r>
+              <w:rPr>
+                <w:rFonts w:ascii="Times New Roman" w:hAnsi="Times New Roman" w:cs="Times New Roman"/>
+              </w:rPr>
+              <w:t>.</w:t>
+            </w:r>
           </w:p>
         </w:tc>
         <w:tc>
@@ -1675,6 +2000,11 @@
             <w:vAlign w:val="center"/>
           </w:tcPr>
           <w:p>
+            <w:pPr>
+              <w:rPr>
+                <w:rFonts w:ascii="Times New Roman" w:hAnsi="Times New Roman" w:cs="Times New Roman"/>
+              </w:rPr>
+            </w:pPr>
             <w:r>
               <w:rPr>
                 <w:rFonts w:ascii="Times New Roman" w:hAnsi="Times New Roman" w:cs="Times New Roman"/>
@@ -1694,6 +2024,12 @@
                 <w:rFonts w:ascii="Times New Roman" w:hAnsi="Times New Roman" w:cs="Times New Roman"/>
               </w:rPr>
               <w:t>A message saying the user could not be found</w:t>
+            </w:r>
+            <w:r>
+              <w:rPr>
+                <w:rFonts w:ascii="Times New Roman" w:hAnsi="Times New Roman" w:cs="Times New Roman"/>
+              </w:rPr>
+              <w:t>.</w:t>
             </w:r>
           </w:p>
         </w:tc>
@@ -1747,7 +2083,19 @@
               <w:rPr>
                 <w:rFonts w:ascii="Times New Roman" w:hAnsi="Times New Roman" w:cs="Times New Roman"/>
               </w:rPr>
-              <w:t>User can buy a monster listed on another server</w:t>
+              <w:t>Whether a u</w:t>
+            </w:r>
+            <w:r>
+              <w:rPr>
+                <w:rFonts w:ascii="Times New Roman" w:hAnsi="Times New Roman" w:cs="Times New Roman"/>
+              </w:rPr>
+              <w:t>ser can buy a monster listed on another server</w:t>
+            </w:r>
+            <w:r>
+              <w:rPr>
+                <w:rFonts w:ascii="Times New Roman" w:hAnsi="Times New Roman" w:cs="Times New Roman"/>
+              </w:rPr>
+              <w:t>.</w:t>
             </w:r>
           </w:p>
         </w:tc>
@@ -1789,7 +2137,14 @@
               <w:rPr>
                 <w:rFonts w:ascii="Times New Roman" w:hAnsi="Times New Roman" w:cs="Times New Roman"/>
               </w:rPr>
-              <w:t>Message that monster has been bought and monster is now stored under the user locally, and users founds are changed.</w:t>
+              <w:t xml:space="preserve">Message that monster has been bought and monster is now stored under the user locally, and users founds </w:t>
+            </w:r>
+            <w:r>
+              <w:rPr>
+                <w:rFonts w:ascii="Times New Roman" w:hAnsi="Times New Roman" w:cs="Times New Roman"/>
+              </w:rPr>
+              <w:lastRenderedPageBreak/>
+              <w:t>are changed.</w:t>
             </w:r>
           </w:p>
         </w:tc>
@@ -1829,16 +2184,38 @@
               <w:rPr>
                 <w:rFonts w:ascii="Times New Roman" w:hAnsi="Times New Roman" w:cs="Times New Roman"/>
               </w:rPr>
-              <w:t xml:space="preserve">User can not by </w:t>
-            </w:r>
-            <w:proofErr w:type="gramStart"/>
-            <w:r>
-              <w:rPr>
-                <w:rFonts w:ascii="Times New Roman" w:hAnsi="Times New Roman" w:cs="Times New Roman"/>
-              </w:rPr>
-              <w:t>monster  without</w:t>
-            </w:r>
-            <w:proofErr w:type="gramEnd"/>
+              <w:t xml:space="preserve">User </w:t>
+            </w:r>
+            <w:r>
+              <w:rPr>
+                <w:rFonts w:ascii="Times New Roman" w:hAnsi="Times New Roman" w:cs="Times New Roman"/>
+              </w:rPr>
+              <w:t>cannot</w:t>
+            </w:r>
+            <w:r>
+              <w:rPr>
+                <w:rFonts w:ascii="Times New Roman" w:hAnsi="Times New Roman" w:cs="Times New Roman"/>
+              </w:rPr>
+              <w:t xml:space="preserve"> b</w:t>
+            </w:r>
+            <w:r>
+              <w:rPr>
+                <w:rFonts w:ascii="Times New Roman" w:hAnsi="Times New Roman" w:cs="Times New Roman"/>
+              </w:rPr>
+              <w:t>u</w:t>
+            </w:r>
+            <w:r>
+              <w:rPr>
+                <w:rFonts w:ascii="Times New Roman" w:hAnsi="Times New Roman" w:cs="Times New Roman"/>
+              </w:rPr>
+              <w:t xml:space="preserve">y </w:t>
+            </w:r>
+            <w:r>
+              <w:rPr>
+                <w:rFonts w:ascii="Times New Roman" w:hAnsi="Times New Roman" w:cs="Times New Roman"/>
+              </w:rPr>
+              <w:t>monsters without</w:t>
+            </w:r>
             <w:r>
               <w:rPr>
                 <w:rFonts w:ascii="Times New Roman" w:hAnsi="Times New Roman" w:cs="Times New Roman"/>
@@ -1871,7 +2248,19 @@
               <w:rPr>
                 <w:rFonts w:ascii="Times New Roman" w:hAnsi="Times New Roman" w:cs="Times New Roman"/>
               </w:rPr>
-              <w:t>Error message saying the user has insufficient founds is shown</w:t>
+              <w:t>Error message say</w:t>
+            </w:r>
+            <w:r>
+              <w:rPr>
+                <w:rFonts w:ascii="Times New Roman" w:hAnsi="Times New Roman" w:cs="Times New Roman"/>
+              </w:rPr>
+              <w:t>ing the user has insufficient f</w:t>
+            </w:r>
+            <w:r>
+              <w:rPr>
+                <w:rFonts w:ascii="Times New Roman" w:hAnsi="Times New Roman" w:cs="Times New Roman"/>
+              </w:rPr>
+              <w:t>unds is shown</w:t>
             </w:r>
           </w:p>
         </w:tc>
@@ -1885,7 +2274,19 @@
               <w:rPr>
                 <w:rFonts w:ascii="Times New Roman" w:hAnsi="Times New Roman" w:cs="Times New Roman"/>
               </w:rPr>
-              <w:t>The buy request is not sent and user is shown error message.</w:t>
+              <w:t xml:space="preserve">The buy request is not sent and user is shown </w:t>
+            </w:r>
+            <w:r>
+              <w:rPr>
+                <w:rFonts w:ascii="Times New Roman" w:hAnsi="Times New Roman" w:cs="Times New Roman"/>
+              </w:rPr>
+              <w:t xml:space="preserve">an </w:t>
+            </w:r>
+            <w:r>
+              <w:rPr>
+                <w:rFonts w:ascii="Times New Roman" w:hAnsi="Times New Roman" w:cs="Times New Roman"/>
+              </w:rPr>
+              <w:t>error message.</w:t>
             </w:r>
           </w:p>
         </w:tc>
@@ -1939,7 +2340,19 @@
               <w:rPr>
                 <w:rFonts w:ascii="Times New Roman" w:hAnsi="Times New Roman" w:cs="Times New Roman"/>
               </w:rPr>
-              <w:t>Friends on other server buys a monster from our test user</w:t>
+              <w:t xml:space="preserve">Friends on </w:t>
+            </w:r>
+            <w:r>
+              <w:rPr>
+                <w:rFonts w:ascii="Times New Roman" w:hAnsi="Times New Roman" w:cs="Times New Roman"/>
+              </w:rPr>
+              <w:t>a different</w:t>
+            </w:r>
+            <w:r>
+              <w:rPr>
+                <w:rFonts w:ascii="Times New Roman" w:hAnsi="Times New Roman" w:cs="Times New Roman"/>
+              </w:rPr>
+              <w:t xml:space="preserve"> server buys a monster from our test user</w:t>
             </w:r>
           </w:p>
         </w:tc>
@@ -2003,19 +2416,47 @@
             <w:vAlign w:val="center"/>
           </w:tcPr>
           <w:p>
-            <w:proofErr w:type="gramStart"/>
-            <w:r>
-              <w:rPr>
-                <w:rFonts w:ascii="Times New Roman" w:hAnsi="Times New Roman" w:cs="Times New Roman"/>
-              </w:rPr>
-              <w:t>Users</w:t>
-            </w:r>
-            <w:proofErr w:type="gramEnd"/>
-            <w:r>
-              <w:rPr>
-                <w:rFonts w:ascii="Times New Roman" w:hAnsi="Times New Roman" w:cs="Times New Roman"/>
-              </w:rPr>
-              <w:t xml:space="preserve"> monster is not sold when the request has insufficient founds.</w:t>
+            <w:r>
+              <w:rPr>
+                <w:rFonts w:ascii="Times New Roman" w:hAnsi="Times New Roman" w:cs="Times New Roman"/>
+              </w:rPr>
+              <w:t>User</w:t>
+            </w:r>
+            <w:r>
+              <w:rPr>
+                <w:rFonts w:ascii="Times New Roman" w:hAnsi="Times New Roman" w:cs="Times New Roman"/>
+              </w:rPr>
+              <w:t>’</w:t>
+            </w:r>
+            <w:r>
+              <w:rPr>
+                <w:rFonts w:ascii="Times New Roman" w:hAnsi="Times New Roman" w:cs="Times New Roman"/>
+              </w:rPr>
+              <w:t>s</w:t>
+            </w:r>
+            <w:r>
+              <w:rPr>
+                <w:rFonts w:ascii="Times New Roman" w:hAnsi="Times New Roman" w:cs="Times New Roman"/>
+              </w:rPr>
+              <w:t xml:space="preserve"> </w:t>
+            </w:r>
+            <w:r>
+              <w:rPr>
+                <w:rFonts w:ascii="Times New Roman" w:hAnsi="Times New Roman" w:cs="Times New Roman"/>
+              </w:rPr>
+              <w:t>monster is not sold when</w:t>
+            </w:r>
+            <w:r>
+              <w:rPr>
+                <w:rFonts w:ascii="Times New Roman" w:hAnsi="Times New Roman" w:cs="Times New Roman"/>
+              </w:rPr>
+              <w:t xml:space="preserve"> the request has insufficient f</w:t>
+            </w:r>
+            <w:r>
+              <w:rPr>
+                <w:rFonts w:ascii="Times New Roman" w:hAnsi="Times New Roman" w:cs="Times New Roman"/>
+              </w:rPr>
+              <w:t>unds.</w:t>
             </w:r>
           </w:p>
         </w:tc>
@@ -2029,7 +2470,31 @@
               <w:rPr>
                 <w:rFonts w:ascii="Times New Roman" w:hAnsi="Times New Roman" w:cs="Times New Roman"/>
               </w:rPr>
-              <w:t>Friends on other server buys a monster from our test user while having insufficient founds</w:t>
+              <w:t>A friend on a different server buys</w:t>
+            </w:r>
+            <w:r>
+              <w:rPr>
+                <w:rFonts w:ascii="Times New Roman" w:hAnsi="Times New Roman" w:cs="Times New Roman"/>
+              </w:rPr>
+              <w:t xml:space="preserve"> a monster from our test u</w:t>
+            </w:r>
+            <w:r>
+              <w:rPr>
+                <w:rFonts w:ascii="Times New Roman" w:hAnsi="Times New Roman" w:cs="Times New Roman"/>
+              </w:rPr>
+              <w:t>ser while having insufficient f</w:t>
+            </w:r>
+            <w:r>
+              <w:rPr>
+                <w:rFonts w:ascii="Times New Roman" w:hAnsi="Times New Roman" w:cs="Times New Roman"/>
+              </w:rPr>
+              <w:t>unds</w:t>
+            </w:r>
+            <w:r>
+              <w:rPr>
+                <w:rFonts w:ascii="Times New Roman" w:hAnsi="Times New Roman" w:cs="Times New Roman"/>
+              </w:rPr>
+              <w:t>.</w:t>
             </w:r>
           </w:p>
         </w:tc>
@@ -2099,6 +2564,12 @@
               </w:rPr>
               <w:t>Users from other servers can request user data from us by passing a valid email</w:t>
             </w:r>
+            <w:r>
+              <w:rPr>
+                <w:rFonts w:ascii="Times New Roman" w:hAnsi="Times New Roman" w:cs="Times New Roman"/>
+              </w:rPr>
+              <w:t>.</w:t>
+            </w:r>
           </w:p>
         </w:tc>
         <w:tc>
@@ -2111,7 +2582,25 @@
               <w:rPr>
                 <w:rFonts w:ascii="Times New Roman" w:hAnsi="Times New Roman" w:cs="Times New Roman"/>
               </w:rPr>
-              <w:t>Remote server request the data for a user with a valid email</w:t>
+              <w:t xml:space="preserve">Remote </w:t>
+            </w:r>
+            <w:r>
+              <w:rPr>
+                <w:rFonts w:ascii="Times New Roman" w:hAnsi="Times New Roman" w:cs="Times New Roman"/>
+              </w:rPr>
+              <w:t>server requests</w:t>
+            </w:r>
+            <w:r>
+              <w:rPr>
+                <w:rFonts w:ascii="Times New Roman" w:hAnsi="Times New Roman" w:cs="Times New Roman"/>
+              </w:rPr>
+              <w:t xml:space="preserve"> the data for a user with a valid email</w:t>
+            </w:r>
+            <w:r>
+              <w:rPr>
+                <w:rFonts w:ascii="Times New Roman" w:hAnsi="Times New Roman" w:cs="Times New Roman"/>
+              </w:rPr>
+              <w:t>.</w:t>
             </w:r>
           </w:p>
         </w:tc>
@@ -2127,6 +2616,12 @@
               </w:rPr>
               <w:t>Response containing the user data is sent</w:t>
             </w:r>
+            <w:r>
+              <w:rPr>
+                <w:rFonts w:ascii="Times New Roman" w:hAnsi="Times New Roman" w:cs="Times New Roman"/>
+              </w:rPr>
+              <w:t>.</w:t>
+            </w:r>
           </w:p>
         </w:tc>
         <w:tc>
@@ -2140,6 +2635,12 @@
                 <w:rFonts w:ascii="Times New Roman" w:hAnsi="Times New Roman" w:cs="Times New Roman"/>
               </w:rPr>
               <w:t>Response containing the user data is sent</w:t>
+            </w:r>
+            <w:r>
+              <w:rPr>
+                <w:rFonts w:ascii="Times New Roman" w:hAnsi="Times New Roman" w:cs="Times New Roman"/>
+              </w:rPr>
+              <w:t>.</w:t>
             </w:r>
           </w:p>
         </w:tc>
@@ -2195,16 +2696,20 @@
               <w:rPr>
                 <w:rFonts w:ascii="Times New Roman" w:hAnsi="Times New Roman" w:cs="Times New Roman"/>
               </w:rPr>
-              <w:t xml:space="preserve">User can </w:t>
-            </w:r>
-            <w:proofErr w:type="gramStart"/>
-            <w:r>
-              <w:rPr>
-                <w:rFonts w:ascii="Times New Roman" w:hAnsi="Times New Roman" w:cs="Times New Roman"/>
-              </w:rPr>
-              <w:t>breed  it's</w:t>
-            </w:r>
-            <w:proofErr w:type="gramEnd"/>
+              <w:t>A u</w:t>
+            </w:r>
+            <w:r>
+              <w:rPr>
+                <w:rFonts w:ascii="Times New Roman" w:hAnsi="Times New Roman" w:cs="Times New Roman"/>
+              </w:rPr>
+              <w:t xml:space="preserve">ser can </w:t>
+            </w:r>
+            <w:r>
+              <w:rPr>
+                <w:rFonts w:ascii="Times New Roman" w:hAnsi="Times New Roman" w:cs="Times New Roman"/>
+              </w:rPr>
+              <w:t>breed their</w:t>
+            </w:r>
             <w:r>
               <w:rPr>
                 <w:rFonts w:ascii="Times New Roman" w:hAnsi="Times New Roman" w:cs="Times New Roman"/>
@@ -2230,6 +2735,12 @@
               </w:rPr>
               <w:t>User views the mating list of friends and accepts a mating offer with a user on another server</w:t>
             </w:r>
+            <w:r>
+              <w:rPr>
+                <w:rFonts w:ascii="Times New Roman" w:hAnsi="Times New Roman" w:cs="Times New Roman"/>
+              </w:rPr>
+              <w:t>.</w:t>
+            </w:r>
           </w:p>
         </w:tc>
         <w:tc>
@@ -2247,7 +2758,25 @@
               <w:rPr>
                 <w:rFonts w:ascii="Times New Roman" w:hAnsi="Times New Roman" w:cs="Times New Roman"/>
               </w:rPr>
-              <w:t>The local user should receive some founds and a message saying the “breeding” was successful</w:t>
+              <w:t>The l</w:t>
+            </w:r>
+            <w:r>
+              <w:rPr>
+                <w:rFonts w:ascii="Times New Roman" w:hAnsi="Times New Roman" w:cs="Times New Roman"/>
+              </w:rPr>
+              <w:t>ocal user should receive some f</w:t>
+            </w:r>
+            <w:r>
+              <w:rPr>
+                <w:rFonts w:ascii="Times New Roman" w:hAnsi="Times New Roman" w:cs="Times New Roman"/>
+              </w:rPr>
+              <w:t>unds and a message saying the “breeding” was successful</w:t>
+            </w:r>
+            <w:r>
+              <w:rPr>
+                <w:rFonts w:ascii="Times New Roman" w:hAnsi="Times New Roman" w:cs="Times New Roman"/>
+              </w:rPr>
+              <w:t>.</w:t>
             </w:r>
           </w:p>
         </w:tc>
@@ -2266,7 +2795,13 @@
               <w:rPr>
                 <w:rFonts w:ascii="Times New Roman" w:hAnsi="Times New Roman" w:cs="Times New Roman"/>
               </w:rPr>
-              <w:t>Users receives founds, is shown a notification and the results are stored.</w:t>
+              <w:t>Users receives f</w:t>
+            </w:r>
+            <w:r>
+              <w:rPr>
+                <w:rFonts w:ascii="Times New Roman" w:hAnsi="Times New Roman" w:cs="Times New Roman"/>
+              </w:rPr>
+              <w:t>unds, is shown a notification and the results are stored.</w:t>
             </w:r>
           </w:p>
         </w:tc>
@@ -2322,7 +2857,37 @@
               <w:rPr>
                 <w:rFonts w:ascii="Times New Roman" w:hAnsi="Times New Roman" w:cs="Times New Roman"/>
               </w:rPr>
-              <w:t>User can list his monster for breeding so user on other servers can breed with it</w:t>
+              <w:t xml:space="preserve">User can list </w:t>
+            </w:r>
+            <w:r>
+              <w:rPr>
+                <w:rFonts w:ascii="Times New Roman" w:hAnsi="Times New Roman" w:cs="Times New Roman"/>
+              </w:rPr>
+              <w:t xml:space="preserve">their monsters </w:t>
+            </w:r>
+            <w:r>
+              <w:rPr>
+                <w:rFonts w:ascii="Times New Roman" w:hAnsi="Times New Roman" w:cs="Times New Roman"/>
+              </w:rPr>
+              <w:t>for breeding so user</w:t>
+            </w:r>
+            <w:r>
+              <w:rPr>
+                <w:rFonts w:ascii="Times New Roman" w:hAnsi="Times New Roman" w:cs="Times New Roman"/>
+              </w:rPr>
+              <w:t>s</w:t>
+            </w:r>
+            <w:r>
+              <w:rPr>
+                <w:rFonts w:ascii="Times New Roman" w:hAnsi="Times New Roman" w:cs="Times New Roman"/>
+              </w:rPr>
+              <w:t xml:space="preserve"> on</w:t>
+            </w:r>
+            <w:r>
+              <w:rPr>
+                <w:rFonts w:ascii="Times New Roman" w:hAnsi="Times New Roman" w:cs="Times New Roman"/>
+              </w:rPr>
+              <w:t xml:space="preserve"> other servers can breed with them</w:t>
             </w:r>
           </w:p>
         </w:tc>
@@ -2360,7 +2925,19 @@
               <w:rPr>
                 <w:rFonts w:ascii="Times New Roman" w:hAnsi="Times New Roman" w:cs="Times New Roman"/>
               </w:rPr>
-              <w:t>Local user should get a notification with the stats of the child</w:t>
+              <w:t xml:space="preserve">Local user should get a notification with the </w:t>
+            </w:r>
+            <w:r>
+              <w:rPr>
+                <w:rFonts w:ascii="Times New Roman" w:hAnsi="Times New Roman" w:cs="Times New Roman"/>
+              </w:rPr>
+              <w:t>attributes</w:t>
+            </w:r>
+            <w:r>
+              <w:rPr>
+                <w:rFonts w:ascii="Times New Roman" w:hAnsi="Times New Roman" w:cs="Times New Roman"/>
+              </w:rPr>
+              <w:t xml:space="preserve"> of the child</w:t>
             </w:r>
           </w:p>
         </w:tc>
@@ -2435,7 +3012,31 @@
               <w:rPr>
                 <w:rFonts w:ascii="Times New Roman" w:hAnsi="Times New Roman" w:cs="Times New Roman"/>
               </w:rPr>
-              <w:t>User can send fight request to friend on another server.</w:t>
+              <w:t>User can send fight request to friend</w:t>
+            </w:r>
+            <w:r>
+              <w:rPr>
+                <w:rFonts w:ascii="Times New Roman" w:hAnsi="Times New Roman" w:cs="Times New Roman"/>
+              </w:rPr>
+              <w:t xml:space="preserve">s on </w:t>
+            </w:r>
+            <w:r>
+              <w:rPr>
+                <w:rFonts w:ascii="Times New Roman" w:hAnsi="Times New Roman" w:cs="Times New Roman"/>
+              </w:rPr>
+              <w:t>other server</w:t>
+            </w:r>
+            <w:r>
+              <w:rPr>
+                <w:rFonts w:ascii="Times New Roman" w:hAnsi="Times New Roman" w:cs="Times New Roman"/>
+              </w:rPr>
+              <w:t>s</w:t>
+            </w:r>
+            <w:r>
+              <w:rPr>
+                <w:rFonts w:ascii="Times New Roman" w:hAnsi="Times New Roman" w:cs="Times New Roman"/>
+              </w:rPr>
+              <w:t>.</w:t>
             </w:r>
           </w:p>
         </w:tc>
@@ -2454,7 +3055,25 @@
               <w:rPr>
                 <w:rFonts w:ascii="Times New Roman" w:hAnsi="Times New Roman" w:cs="Times New Roman"/>
               </w:rPr>
-              <w:t>User selects a friend and sends a request</w:t>
+              <w:t>User selects a friend and sends a</w:t>
+            </w:r>
+            <w:r>
+              <w:rPr>
+                <w:rFonts w:ascii="Times New Roman" w:hAnsi="Times New Roman" w:cs="Times New Roman"/>
+              </w:rPr>
+              <w:t xml:space="preserve"> fight</w:t>
+            </w:r>
+            <w:r>
+              <w:rPr>
+                <w:rFonts w:ascii="Times New Roman" w:hAnsi="Times New Roman" w:cs="Times New Roman"/>
+              </w:rPr>
+              <w:t xml:space="preserve"> request</w:t>
+            </w:r>
+            <w:r>
+              <w:rPr>
+                <w:rFonts w:ascii="Times New Roman" w:hAnsi="Times New Roman" w:cs="Times New Roman"/>
+              </w:rPr>
+              <w:t>.</w:t>
             </w:r>
           </w:p>
         </w:tc>
@@ -2475,6 +3094,12 @@
               </w:rPr>
               <w:t>The user gets a notification that the request is sent</w:t>
             </w:r>
+            <w:r>
+              <w:rPr>
+                <w:rFonts w:ascii="Times New Roman" w:hAnsi="Times New Roman" w:cs="Times New Roman"/>
+              </w:rPr>
+              <w:t>.</w:t>
+            </w:r>
           </w:p>
         </w:tc>
         <w:tc>
@@ -2492,7 +3117,25 @@
               <w:rPr>
                 <w:rFonts w:ascii="Times New Roman" w:hAnsi="Times New Roman" w:cs="Times New Roman"/>
               </w:rPr>
-              <w:t>Request is sent to remote server, and user gets a notification</w:t>
+              <w:t xml:space="preserve">Request is sent to remote server, and </w:t>
+            </w:r>
+            <w:r>
+              <w:rPr>
+                <w:rFonts w:ascii="Times New Roman" w:hAnsi="Times New Roman" w:cs="Times New Roman"/>
+              </w:rPr>
+              <w:t xml:space="preserve">the </w:t>
+            </w:r>
+            <w:r>
+              <w:rPr>
+                <w:rFonts w:ascii="Times New Roman" w:hAnsi="Times New Roman" w:cs="Times New Roman"/>
+              </w:rPr>
+              <w:t>user gets a notification</w:t>
+            </w:r>
+            <w:r>
+              <w:rPr>
+                <w:rFonts w:ascii="Times New Roman" w:hAnsi="Times New Roman" w:cs="Times New Roman"/>
+              </w:rPr>
+              <w:t>.</w:t>
             </w:r>
           </w:p>
         </w:tc>
@@ -2550,6 +3193,12 @@
               </w:rPr>
               <w:t>Remote request is accepted and the monsters fight</w:t>
             </w:r>
+            <w:r>
+              <w:rPr>
+                <w:rFonts w:ascii="Times New Roman" w:hAnsi="Times New Roman" w:cs="Times New Roman"/>
+              </w:rPr>
+              <w:t>.</w:t>
+            </w:r>
           </w:p>
         </w:tc>
         <w:tc>
@@ -2569,6 +3218,12 @@
               </w:rPr>
               <w:t>A request has been sent to a remote server</w:t>
             </w:r>
+            <w:r>
+              <w:rPr>
+                <w:rFonts w:ascii="Times New Roman" w:hAnsi="Times New Roman" w:cs="Times New Roman"/>
+              </w:rPr>
+              <w:t>.</w:t>
+            </w:r>
           </w:p>
         </w:tc>
         <w:tc>
@@ -2586,7 +3241,25 @@
               <w:rPr>
                 <w:rFonts w:ascii="Times New Roman" w:hAnsi="Times New Roman" w:cs="Times New Roman"/>
               </w:rPr>
-              <w:t>The output should be a message saying if the user has won/lost with new attributes for user monster</w:t>
+              <w:t>The output should be a message saying if the user has won/lost with new attributes for</w:t>
+            </w:r>
+            <w:r>
+              <w:rPr>
+                <w:rFonts w:ascii="Times New Roman" w:hAnsi="Times New Roman" w:cs="Times New Roman"/>
+              </w:rPr>
+              <w:t xml:space="preserve"> the user’s </w:t>
+            </w:r>
+            <w:r>
+              <w:rPr>
+                <w:rFonts w:ascii="Times New Roman" w:hAnsi="Times New Roman" w:cs="Times New Roman"/>
+              </w:rPr>
+              <w:t>monster</w:t>
+            </w:r>
+            <w:r>
+              <w:rPr>
+                <w:rFonts w:ascii="Times New Roman" w:hAnsi="Times New Roman" w:cs="Times New Roman"/>
+              </w:rPr>
+              <w:t>.</w:t>
             </w:r>
           </w:p>
         </w:tc>
@@ -2663,6 +3336,12 @@
               </w:rPr>
               <w:t>User remote fight request is cancelled</w:t>
             </w:r>
+            <w:r>
+              <w:rPr>
+                <w:rFonts w:ascii="Times New Roman" w:hAnsi="Times New Roman" w:cs="Times New Roman"/>
+              </w:rPr>
+              <w:t>.</w:t>
+            </w:r>
           </w:p>
         </w:tc>
         <w:tc>
@@ -2676,6 +3355,12 @@
                 <w:rFonts w:ascii="Times New Roman" w:hAnsi="Times New Roman" w:cs="Times New Roman"/>
               </w:rPr>
             </w:pPr>
+            <w:r>
+              <w:rPr>
+                <w:rFonts w:ascii="Times New Roman" w:hAnsi="Times New Roman" w:cs="Times New Roman"/>
+              </w:rPr>
+              <w:t>A fight request is sent to another user, and then the pending request is cancelled.</w:t>
+            </w:r>
           </w:p>
         </w:tc>
         <w:tc>
@@ -2689,6 +3374,18 @@
                 <w:rFonts w:ascii="Times New Roman" w:hAnsi="Times New Roman" w:cs="Times New Roman"/>
               </w:rPr>
             </w:pPr>
+            <w:r>
+              <w:rPr>
+                <w:rFonts w:ascii="Times New Roman" w:hAnsi="Times New Roman" w:cs="Times New Roman"/>
+              </w:rPr>
+              <w:t>No battle occurs</w:t>
+            </w:r>
+            <w:r>
+              <w:rPr>
+                <w:rFonts w:ascii="Times New Roman" w:hAnsi="Times New Roman" w:cs="Times New Roman"/>
+              </w:rPr>
+              <w:t>, and notification is sent to the user.</w:t>
+            </w:r>
           </w:p>
         </w:tc>
         <w:tc>
@@ -2702,6 +3399,12 @@
                 <w:rFonts w:ascii="Times New Roman" w:hAnsi="Times New Roman" w:cs="Times New Roman"/>
               </w:rPr>
             </w:pPr>
+            <w:r>
+              <w:rPr>
+                <w:rFonts w:ascii="Times New Roman" w:hAnsi="Times New Roman" w:cs="Times New Roman"/>
+              </w:rPr>
+              <w:t>A notification detailing the challenge and the subsequent withdrawal is sent to both users</w:t>
+            </w:r>
           </w:p>
         </w:tc>
       </w:tr>
@@ -2758,6 +3461,12 @@
               </w:rPr>
               <w:t>User can accept remote fight request</w:t>
             </w:r>
+            <w:r>
+              <w:rPr>
+                <w:rFonts w:ascii="Times New Roman" w:hAnsi="Times New Roman" w:cs="Times New Roman"/>
+              </w:rPr>
+              <w:t>s</w:t>
+            </w:r>
           </w:p>
         </w:tc>
         <w:tc>
@@ -2777,6 +3486,12 @@
               </w:rPr>
               <w:t>User clicks the accept button of a remote fight request</w:t>
             </w:r>
+            <w:r>
+              <w:rPr>
+                <w:rFonts w:ascii="Times New Roman" w:hAnsi="Times New Roman" w:cs="Times New Roman"/>
+              </w:rPr>
+              <w:t>.</w:t>
+            </w:r>
           </w:p>
         </w:tc>
         <w:tc>
@@ -2794,7 +3509,25 @@
               <w:rPr>
                 <w:rFonts w:ascii="Times New Roman" w:hAnsi="Times New Roman" w:cs="Times New Roman"/>
               </w:rPr>
-              <w:t>The output should be a message saying if the user has won/lost with new attributes for user monster</w:t>
+              <w:t>The output should be a message saying if the user has won/l</w:t>
+            </w:r>
+            <w:r>
+              <w:rPr>
+                <w:rFonts w:ascii="Times New Roman" w:hAnsi="Times New Roman" w:cs="Times New Roman"/>
+              </w:rPr>
+              <w:t>ost with new attributes for the user’s</w:t>
+            </w:r>
+            <w:r>
+              <w:rPr>
+                <w:rFonts w:ascii="Times New Roman" w:hAnsi="Times New Roman" w:cs="Times New Roman"/>
+              </w:rPr>
+              <w:t xml:space="preserve"> monster</w:t>
+            </w:r>
+            <w:r>
+              <w:rPr>
+                <w:rFonts w:ascii="Times New Roman" w:hAnsi="Times New Roman" w:cs="Times New Roman"/>
+              </w:rPr>
+              <w:t>.</w:t>
             </w:r>
           </w:p>
         </w:tc>
@@ -2871,6 +3604,12 @@
               </w:rPr>
               <w:t>User can decline remote fight request</w:t>
             </w:r>
+            <w:r>
+              <w:rPr>
+                <w:rFonts w:ascii="Times New Roman" w:hAnsi="Times New Roman" w:cs="Times New Roman"/>
+              </w:rPr>
+              <w:t>s.</w:t>
+            </w:r>
           </w:p>
         </w:tc>
         <w:tc>
@@ -2890,6 +3629,12 @@
               </w:rPr>
               <w:t>User clicks the decline button</w:t>
             </w:r>
+            <w:r>
+              <w:rPr>
+                <w:rFonts w:ascii="Times New Roman" w:hAnsi="Times New Roman" w:cs="Times New Roman"/>
+              </w:rPr>
+              <w:t>.</w:t>
+            </w:r>
           </w:p>
         </w:tc>
         <w:tc>
@@ -2909,6 +3654,12 @@
               </w:rPr>
               <w:t>Notification should be removed</w:t>
             </w:r>
+            <w:r>
+              <w:rPr>
+                <w:rFonts w:ascii="Times New Roman" w:hAnsi="Times New Roman" w:cs="Times New Roman"/>
+              </w:rPr>
+              <w:t>.</w:t>
+            </w:r>
           </w:p>
         </w:tc>
         <w:tc>
@@ -2922,6 +3673,12 @@
                 <w:rFonts w:ascii="Times New Roman" w:hAnsi="Times New Roman" w:cs="Times New Roman"/>
               </w:rPr>
             </w:pPr>
+            <w:r>
+              <w:rPr>
+                <w:rFonts w:ascii="Times New Roman" w:hAnsi="Times New Roman" w:cs="Times New Roman"/>
+              </w:rPr>
+              <w:t>No battle is held and the notifications of the users updated.</w:t>
+            </w:r>
           </w:p>
         </w:tc>
       </w:tr>
@@ -2961,17 +3718,23 @@
           </w:tcPr>
           <w:p>
             <w:r>
-              <w:t>Clicks accept on the friend request.</w:t>
-            </w:r>
-          </w:p>
-        </w:tc>
-        <w:tc>
-          <w:tcPr>
-            <w:tcW w:w="814" w:type="pct"/>
-          </w:tcPr>
-          <w:p>
-            <w:r>
-              <w:t>Friend request should disappear and the friend should appear on the list.</w:t>
+              <w:t>The user c</w:t>
+            </w:r>
+            <w:r>
+              <w:t>licks accept on the friend request.</w:t>
+            </w:r>
+          </w:p>
+        </w:tc>
+        <w:tc>
+          <w:tcPr>
+            <w:tcW w:w="814" w:type="pct"/>
+          </w:tcPr>
+          <w:p>
+            <w:r>
+              <w:t>The f</w:t>
+            </w:r>
+            <w:r>
+              <w:t>riend request should disappear and the friend should appear on the list.</w:t>
             </w:r>
           </w:p>
         </w:tc>
@@ -2982,6 +3745,9 @@
           <w:p>
             <w:r>
               <w:t>Request disappears and friend appears</w:t>
+            </w:r>
+            <w:r>
+              <w:t>, and is added to the list of friends in the DB.</w:t>
             </w:r>
           </w:p>
         </w:tc>
@@ -3012,7 +3778,17 @@
           </w:tcPr>
           <w:p>
             <w:r>
-              <w:t xml:space="preserve">When a users friend request is accepted the </w:t>
+              <w:t>When a user</w:t>
+            </w:r>
+            <w:r>
+              <w:t>’</w:t>
+            </w:r>
+            <w:r>
+              <w:t xml:space="preserve">s friend request is accepted </w:t>
+            </w:r>
+            <w:r>
+              <w:lastRenderedPageBreak/>
+              <w:t xml:space="preserve">the </w:t>
             </w:r>
             <w:r>
               <w:t>friend</w:t>
@@ -3021,11 +3797,23 @@
               <w:t xml:space="preserve"> should be added to</w:t>
             </w:r>
             <w:r>
-              <w:t xml:space="preserve"> users friend list.</w:t>
-            </w:r>
-            <w:r>
               <w:t xml:space="preserve"> </w:t>
             </w:r>
+            <w:r>
+              <w:t xml:space="preserve">the </w:t>
+            </w:r>
+            <w:r>
+              <w:t>user</w:t>
+            </w:r>
+            <w:r>
+              <w:t>’</w:t>
+            </w:r>
+            <w:r>
+              <w:t>s friend list.</w:t>
+            </w:r>
+            <w:r>
+              <w:t xml:space="preserve"> </w:t>
+            </w:r>
           </w:p>
         </w:tc>
         <w:tc>
@@ -3034,16 +3822,22 @@
           </w:tcPr>
           <w:p>
             <w:r>
-              <w:t>Friend request will be sent and needs to be accepted by the friend.</w:t>
-            </w:r>
-          </w:p>
-        </w:tc>
-        <w:tc>
-          <w:tcPr>
-            <w:tcW w:w="814" w:type="pct"/>
-          </w:tcPr>
-          <w:p>
-            <w:r>
+              <w:lastRenderedPageBreak/>
+              <w:t xml:space="preserve">Friend request will be sent and needs to be accepted by the </w:t>
+            </w:r>
+            <w:r>
+              <w:lastRenderedPageBreak/>
+              <w:t>friend.</w:t>
+            </w:r>
+          </w:p>
+        </w:tc>
+        <w:tc>
+          <w:tcPr>
+            <w:tcW w:w="814" w:type="pct"/>
+          </w:tcPr>
+          <w:p>
+            <w:r>
+              <w:lastRenderedPageBreak/>
               <w:t>Friend should appear on the users friend list.</w:t>
             </w:r>
           </w:p>
@@ -3095,17 +3889,26 @@
           </w:tcPr>
           <w:p>
             <w:r>
-              <w:t>Clicks decline on the friend request.</w:t>
-            </w:r>
-          </w:p>
-        </w:tc>
-        <w:tc>
-          <w:tcPr>
-            <w:tcW w:w="814" w:type="pct"/>
-          </w:tcPr>
-          <w:p>
-            <w:r>
-              <w:t>Friend request should disappear and the friend shouldn’t appear on the list.</w:t>
+              <w:t>The user c</w:t>
+            </w:r>
+            <w:r>
+              <w:t>licks decline on the friend request.</w:t>
+            </w:r>
+          </w:p>
+        </w:tc>
+        <w:tc>
+          <w:tcPr>
+            <w:tcW w:w="814" w:type="pct"/>
+          </w:tcPr>
+          <w:p>
+            <w:r>
+              <w:t>Friend request should disappear and the frien</w:t>
+            </w:r>
+            <w:r>
+              <w:t xml:space="preserve">d should not </w:t>
+            </w:r>
+            <w:r>
+              <w:t>appear on the list.</w:t>
             </w:r>
           </w:p>
         </w:tc>
@@ -3204,21 +4007,14 @@
           <w:tcPr>
             <w:tcW w:w="814" w:type="pct"/>
           </w:tcPr>
-          <w:p>
-            <w:bookmarkStart w:id="0" w:name="_GoBack"/>
-            <w:bookmarkEnd w:id="0"/>
-          </w:p>
-        </w:tc>
-        <w:tc>
-          <w:tcPr>
-            <w:tcW w:w="814" w:type="pct"/>
-          </w:tcPr>
-          <w:p>
-            <w:r>
-              <w:rPr>
-                <w:sz w:val="18"/>
-                <w:szCs w:val="18"/>
-              </w:rPr>
+          <w:p/>
+        </w:tc>
+        <w:tc>
+          <w:tcPr>
+            <w:tcW w:w="814" w:type="pct"/>
+          </w:tcPr>
+          <w:p>
+            <w:r>
               <w:t>FR10</w:t>
             </w:r>
           </w:p>
@@ -3228,21 +4024,23 @@
             <w:tcW w:w="743" w:type="pct"/>
           </w:tcPr>
           <w:p>
-            <w:proofErr w:type="gramStart"/>
-            <w:r>
-              <w:rPr>
-                <w:sz w:val="18"/>
-                <w:szCs w:val="18"/>
-              </w:rPr>
-              <w:t>Friends</w:t>
-            </w:r>
-            <w:proofErr w:type="gramEnd"/>
-            <w:r>
-              <w:rPr>
-                <w:sz w:val="18"/>
-                <w:szCs w:val="18"/>
-              </w:rPr>
-              <w:t xml:space="preserve"> monster that was killed, has been removed from his/her Monster list.</w:t>
+            <w:r>
+              <w:t>Whether a f</w:t>
+            </w:r>
+            <w:r>
+              <w:t>riend</w:t>
+            </w:r>
+            <w:r>
+              <w:t>’</w:t>
+            </w:r>
+            <w:r>
+              <w:t xml:space="preserve">s monster that was killed, has been removed from </w:t>
+            </w:r>
+            <w:r>
+              <w:t>their</w:t>
+            </w:r>
+            <w:r>
+              <w:t xml:space="preserve"> Monster list.</w:t>
             </w:r>
           </w:p>
         </w:tc>
@@ -3252,24 +4050,22 @@
           </w:tcPr>
           <w:p>
             <w:r>
-              <w:rPr>
-                <w:sz w:val="18"/>
-                <w:szCs w:val="18"/>
-              </w:rPr>
-              <w:t>Win a battle against a friend and kill his/her monster.</w:t>
-            </w:r>
-          </w:p>
-        </w:tc>
-        <w:tc>
-          <w:tcPr>
-            <w:tcW w:w="814" w:type="pct"/>
-          </w:tcPr>
-          <w:p>
-            <w:r>
-              <w:rPr>
-                <w:sz w:val="18"/>
-                <w:szCs w:val="18"/>
-              </w:rPr>
+              <w:t>Win a battl</w:t>
+            </w:r>
+            <w:r>
+              <w:t>e against a friend and kill their</w:t>
+            </w:r>
+            <w:r>
+              <w:t xml:space="preserve"> monster.</w:t>
+            </w:r>
+          </w:p>
+        </w:tc>
+        <w:tc>
+          <w:tcPr>
+            <w:tcW w:w="814" w:type="pct"/>
+          </w:tcPr>
+          <w:p>
+            <w:r>
               <w:t>Monster should now be removed from the list following the battle.</w:t>
             </w:r>
           </w:p>
@@ -3280,11 +4076,7 @@
           </w:tcPr>
           <w:p>
             <w:r>
-              <w:rPr>
-                <w:sz w:val="18"/>
-                <w:szCs w:val="18"/>
-              </w:rPr>
-              <w:t>N/A</w:t>
+              <w:t>The monster list for that user is updated in the DB and no longer appears there or is shown to the user.</w:t>
             </w:r>
           </w:p>
         </w:tc>
@@ -3305,10 +4097,6 @@
           </w:tcPr>
           <w:p>
             <w:r>
-              <w:rPr>
-                <w:sz w:val="18"/>
-                <w:szCs w:val="18"/>
-              </w:rPr>
               <w:t>FR10</w:t>
             </w:r>
           </w:p>
@@ -3319,11 +4107,16 @@
           </w:tcPr>
           <w:p>
             <w:r>
-              <w:rPr>
-                <w:sz w:val="18"/>
-                <w:szCs w:val="18"/>
-              </w:rPr>
-              <w:t>Users monster was killed and has been removed from their monster list.</w:t>
+              <w:t>That a u</w:t>
+            </w:r>
+            <w:r>
+              <w:t>ser</w:t>
+            </w:r>
+            <w:r>
+              <w:t>’</w:t>
+            </w:r>
+            <w:r>
+              <w:t>s monster was killed and has been removed from their monster list.</w:t>
             </w:r>
           </w:p>
         </w:tc>
@@ -3333,10 +4126,6 @@
           </w:tcPr>
           <w:p>
             <w:r>
-              <w:rPr>
-                <w:sz w:val="18"/>
-                <w:szCs w:val="18"/>
-              </w:rPr>
               <w:t>Lose a battle, and have the monster killed.</w:t>
             </w:r>
           </w:p>
@@ -3347,11 +4136,24 @@
           </w:tcPr>
           <w:p>
             <w:r>
-              <w:rPr>
-                <w:sz w:val="18"/>
-                <w:szCs w:val="18"/>
-              </w:rPr>
-              <w:t>Users monster should now be removed from the users monster list.</w:t>
+              <w:t>The u</w:t>
+            </w:r>
+            <w:r>
+              <w:t>ser</w:t>
+            </w:r>
+            <w:r>
+              <w:t>’</w:t>
+            </w:r>
+            <w:r>
+              <w:t xml:space="preserve">s monster should now be removed from the </w:t>
+            </w:r>
+            <w:proofErr w:type="gramStart"/>
+            <w:r>
+              <w:t>users</w:t>
+            </w:r>
+            <w:proofErr w:type="gramEnd"/>
+            <w:r>
+              <w:t xml:space="preserve"> monster list.</w:t>
             </w:r>
           </w:p>
         </w:tc>
@@ -3361,10 +4163,6 @@
           </w:tcPr>
           <w:p>
             <w:r>
-              <w:rPr>
-                <w:sz w:val="18"/>
-                <w:szCs w:val="18"/>
-              </w:rPr>
               <w:t>N/A</w:t>
             </w:r>
           </w:p>
@@ -3386,10 +4184,6 @@
           </w:tcPr>
           <w:p>
             <w:r>
-              <w:rPr>
-                <w:sz w:val="18"/>
-                <w:szCs w:val="18"/>
-              </w:rPr>
               <w:t>FR10</w:t>
             </w:r>
           </w:p>
@@ -3400,11 +4194,13 @@
           </w:tcPr>
           <w:p>
             <w:r>
-              <w:rPr>
-                <w:sz w:val="18"/>
-                <w:szCs w:val="18"/>
-              </w:rPr>
-              <w:t>Winning a battle will cause the user to gain prize money, and have it added to his/her account</w:t>
+              <w:t xml:space="preserve">Winning a battle will cause the user to gain prize money, and have it added to </w:t>
+            </w:r>
+            <w:r>
+              <w:t>their</w:t>
+            </w:r>
+            <w:r>
+              <w:t xml:space="preserve"> account</w:t>
             </w:r>
           </w:p>
         </w:tc>
@@ -3414,10 +4210,6 @@
           </w:tcPr>
           <w:p>
             <w:r>
-              <w:rPr>
-                <w:sz w:val="18"/>
-                <w:szCs w:val="18"/>
-              </w:rPr>
               <w:t>Win a battle, with prize money.</w:t>
             </w:r>
           </w:p>
@@ -3428,11 +4220,23 @@
           </w:tcPr>
           <w:p>
             <w:r>
-              <w:rPr>
-                <w:sz w:val="18"/>
-                <w:szCs w:val="18"/>
-              </w:rPr>
-              <w:t xml:space="preserve">Users money should have increased by the prize money amount. Adding this to his/her previous money. </w:t>
+              <w:t>The user’s</w:t>
+            </w:r>
+            <w:r>
+              <w:t xml:space="preserve"> money should have increased by the prize money amount. Adding this to </w:t>
+            </w:r>
+            <w:r>
+              <w:t>their</w:t>
+            </w:r>
+            <w:r>
+              <w:t xml:space="preserve"> previous </w:t>
+            </w:r>
+            <w:r>
+              <w:lastRenderedPageBreak/>
+              <w:t>total.</w:t>
+            </w:r>
+            <w:r>
+              <w:t xml:space="preserve"> </w:t>
             </w:r>
           </w:p>
         </w:tc>
@@ -3442,10 +4246,7 @@
           </w:tcPr>
           <w:p>
             <w:r>
-              <w:rPr>
-                <w:sz w:val="18"/>
-                <w:szCs w:val="18"/>
-              </w:rPr>
+              <w:lastRenderedPageBreak/>
               <w:t>N/A</w:t>
             </w:r>
           </w:p>
@@ -3467,10 +4268,6 @@
           </w:tcPr>
           <w:p>
             <w:r>
-              <w:rPr>
-                <w:sz w:val="18"/>
-                <w:szCs w:val="18"/>
-              </w:rPr>
               <w:t>FR10</w:t>
             </w:r>
           </w:p>
@@ -3481,11 +4278,13 @@
           </w:tcPr>
           <w:p>
             <w:r>
-              <w:rPr>
-                <w:sz w:val="18"/>
-                <w:szCs w:val="18"/>
-              </w:rPr>
-              <w:t>Update the users monster after a battle.</w:t>
+              <w:t>Update the user</w:t>
+            </w:r>
+            <w:r>
+              <w:t>’</w:t>
+            </w:r>
+            <w:r>
+              <w:t>s monster after a battle.</w:t>
             </w:r>
           </w:p>
         </w:tc>
@@ -3495,25 +4294,29 @@
           </w:tcPr>
           <w:p>
             <w:r>
-              <w:rPr>
-                <w:sz w:val="18"/>
-                <w:szCs w:val="18"/>
-              </w:rPr>
-              <w:t>Win a battle and receive injury</w:t>
-            </w:r>
-          </w:p>
-        </w:tc>
-        <w:tc>
-          <w:tcPr>
-            <w:tcW w:w="814" w:type="pct"/>
-          </w:tcPr>
-          <w:p>
-            <w:r>
-              <w:rPr>
-                <w:sz w:val="18"/>
-                <w:szCs w:val="18"/>
-              </w:rPr>
-              <w:t>Monster should be damaged of some sort, following the battle with another monster.</w:t>
+              <w:t xml:space="preserve">Win a battle and receive </w:t>
+            </w:r>
+            <w:r>
+              <w:t xml:space="preserve">an </w:t>
+            </w:r>
+            <w:r>
+              <w:t>injury</w:t>
+            </w:r>
+          </w:p>
+        </w:tc>
+        <w:tc>
+          <w:tcPr>
+            <w:tcW w:w="814" w:type="pct"/>
+          </w:tcPr>
+          <w:p>
+            <w:r>
+              <w:t xml:space="preserve">Monster should be damaged </w:t>
+            </w:r>
+            <w:r>
+              <w:t>in some way</w:t>
+            </w:r>
+            <w:r>
+              <w:t>, following the battle with another monster.</w:t>
             </w:r>
           </w:p>
         </w:tc>
@@ -3523,10 +4326,6 @@
           </w:tcPr>
           <w:p>
             <w:r>
-              <w:rPr>
-                <w:sz w:val="18"/>
-                <w:szCs w:val="18"/>
-              </w:rPr>
               <w:t>N/A</w:t>
             </w:r>
           </w:p>
@@ -3566,6 +4365,9 @@
             <w:r>
               <w:t xml:space="preserve"> by wealth</w:t>
             </w:r>
+            <w:r>
+              <w:t>.</w:t>
+            </w:r>
           </w:p>
         </w:tc>
         <w:tc>
@@ -3574,7 +4376,15 @@
           </w:tcPr>
           <w:p>
             <w:r>
-              <w:t>User should click on leaderboard.</w:t>
+              <w:t xml:space="preserve">User should click on </w:t>
+            </w:r>
+            <w:r>
+              <w:t xml:space="preserve">the </w:t>
+            </w:r>
+            <w:bookmarkStart w:id="0" w:name="_GoBack"/>
+            <w:bookmarkEnd w:id="0"/>
+            <w:r>
+              <w:t>leaderboard.</w:t>
             </w:r>
           </w:p>
         </w:tc>
@@ -3752,7 +4562,7 @@
     </w:rPrDefault>
     <w:pPrDefault/>
   </w:docDefaults>
-  <w:latentStyles w:defLockedState="0" w:defUIPriority="99" w:defSemiHidden="1" w:defUnhideWhenUsed="1" w:defQFormat="0" w:count="276">
+  <w:latentStyles w:defLockedState="0" w:defUIPriority="99" w:defSemiHidden="1" w:defUnhideWhenUsed="1" w:defQFormat="0" w:count="267">
     <w:lsdException w:name="Normal" w:semiHidden="0" w:uiPriority="0" w:unhideWhenUsed="0" w:qFormat="1"/>
     <w:lsdException w:name="heading 1" w:semiHidden="0" w:uiPriority="9" w:unhideWhenUsed="0" w:qFormat="1"/>
     <w:lsdException w:name="heading 2" w:uiPriority="9" w:qFormat="1"/>
@@ -3960,7 +4770,7 @@
 </file>
 
 <file path=word/stylesWithEffects.xml><?xml version="1.0" encoding="utf-8"?>
-<w:styles xmlns:wpc="http://schemas.microsoft.com/office/word/2010/wordprocessingCanvas" xmlns:mo="http://schemas.microsoft.com/office/mac/office/2008/main" xmlns:mc="http://schemas.openxmlformats.org/markup-compatibility/2006" xmlns:mv="urn:schemas-microsoft-com:mac:vml" xmlns:o="urn:schemas-microsoft-com:office:office" xmlns:r="http://schemas.openxmlformats.org/officeDocument/2006/relationships" xmlns:m="http://schemas.openxmlformats.org/officeDocument/2006/math" xmlns:v="urn:schemas-microsoft-com:vml" xmlns:wp14="http://schemas.microsoft.com/office/word/2010/wordprocessingDrawing" xmlns:wp="http://schemas.openxmlformats.org/drawingml/2006/wordprocessingDrawing" xmlns:w10="urn:schemas-microsoft-com:office:word" xmlns:w="http://schemas.openxmlformats.org/wordprocessingml/2006/main" xmlns:w14="http://schemas.microsoft.com/office/word/2010/wordml" xmlns:wpg="http://schemas.microsoft.com/office/word/2010/wordprocessingGroup" xmlns:wpi="http://schemas.microsoft.com/office/word/2010/wordprocessingInk" xmlns:wne="http://schemas.microsoft.com/office/word/2006/wordml" xmlns:wps="http://schemas.microsoft.com/office/word/2010/wordprocessingShape" mc:Ignorable="w14 wp14">
+<w:styles xmlns:wpc="http://schemas.microsoft.com/office/word/2010/wordprocessingCanvas" xmlns:mc="http://schemas.openxmlformats.org/markup-compatibility/2006" xmlns:o="urn:schemas-microsoft-com:office:office" xmlns:r="http://schemas.openxmlformats.org/officeDocument/2006/relationships" xmlns:m="http://schemas.openxmlformats.org/officeDocument/2006/math" xmlns:v="urn:schemas-microsoft-com:vml" xmlns:wp14="http://schemas.microsoft.com/office/word/2010/wordprocessingDrawing" xmlns:wp="http://schemas.openxmlformats.org/drawingml/2006/wordprocessingDrawing" xmlns:w10="urn:schemas-microsoft-com:office:word" xmlns:w="http://schemas.openxmlformats.org/wordprocessingml/2006/main" xmlns:w14="http://schemas.microsoft.com/office/word/2010/wordml" xmlns:wpg="http://schemas.microsoft.com/office/word/2010/wordprocessingGroup" xmlns:wpi="http://schemas.microsoft.com/office/word/2010/wordprocessingInk" xmlns:wne="http://schemas.microsoft.com/office/word/2006/wordml" xmlns:wps="http://schemas.microsoft.com/office/word/2010/wordprocessingShape" mc:Ignorable="w14 wp14">
   <w:docDefaults>
     <w:rPrDefault>
       <w:rPr>
@@ -3972,7 +4782,7 @@
     </w:rPrDefault>
     <w:pPrDefault/>
   </w:docDefaults>
-  <w:latentStyles w:defLockedState="0" w:defUIPriority="99" w:defSemiHidden="1" w:defUnhideWhenUsed="1" w:defQFormat="0" w:count="276">
+  <w:latentStyles w:defLockedState="0" w:defUIPriority="99" w:defSemiHidden="1" w:defUnhideWhenUsed="1" w:defQFormat="0" w:count="267">
     <w:lsdException w:name="Normal" w:semiHidden="0" w:uiPriority="0" w:unhideWhenUsed="0" w:qFormat="1"/>
     <w:lsdException w:name="heading 1" w:semiHidden="0" w:uiPriority="9" w:unhideWhenUsed="0" w:qFormat="1"/>
     <w:lsdException w:name="heading 2" w:uiPriority="9" w:qFormat="1"/>

</xml_diff>